<commit_message>
Computer networking report and presentation slides
</commit_message>
<xml_diff>
--- a/Modules/Computer Networking/Docs/Connection Point [7].docx
+++ b/Modules/Computer Networking/Docs/Connection Point [7].docx
@@ -4,32 +4,286 @@
   <w:body>
     <w:p>
       <w:pPr>
+        <w:pStyle w:val="Title"/>
+      </w:pPr>
+      <w:r>
+        <w:t>Point 7</w:t>
+      </w:r>
+    </w:p>
+    <w:p>
+      <w:pPr>
+        <w:pStyle w:val="Heading1"/>
+        <w:rPr>
+          <w:rFonts w:asciiTheme="minorHAnsi" w:eastAsiaTheme="minorHAnsi" w:hAnsiTheme="minorHAnsi" w:cstheme="minorBidi"/>
+          <w:color w:val="auto"/>
+          <w:sz w:val="22"/>
+          <w:szCs w:val="22"/>
+        </w:rPr>
+      </w:pPr>
+    </w:p>
+    <w:p>
+      <w:pPr>
         <w:pStyle w:val="Heading1"/>
         <w:spacing w:before="0"/>
-        <w:jc w:val="center"/>
-        <w:rPr>
-          <w:color w:val="auto"/>
-          <w:u w:val="single"/>
-        </w:rPr>
-      </w:pPr>
-      <w:r>
-        <w:rPr>
-          <w:color w:val="auto"/>
-          <w:u w:val="single"/>
-        </w:rPr>
-        <w:t xml:space="preserve">Analysis of </w:t>
-      </w:r>
-      <w:r>
-        <w:rPr>
-          <w:color w:val="auto"/>
-          <w:u w:val="single"/>
-        </w:rPr>
-        <w:t>Connection Point (7)</w:t>
+      </w:pPr>
+      <w:r>
+        <w:t>Problem</w:t>
+      </w:r>
+    </w:p>
+    <w:p>
+      <w:pPr>
+        <w:spacing w:after="0"/>
+      </w:pPr>
+    </w:p>
+    <w:p>
+      <w:r>
+        <w:t>P</w:t>
+      </w:r>
+      <w:r>
+        <w:t>oint 7 manages the link of the 3D printers to the business network</w:t>
+      </w:r>
+      <w:r>
+        <w:t xml:space="preserve"> (Connection Point 5)</w:t>
+      </w:r>
+      <w:r>
+        <w:t>. The network will be expected to manage ini</w:t>
+      </w:r>
+      <w:r>
+        <w:t>tial</w:t>
+      </w:r>
+      <w:r>
+        <w:t>ly 8 printers</w:t>
+      </w:r>
+      <w:r>
+        <w:t xml:space="preserve"> producing 25 models a day</w:t>
+      </w:r>
+      <w:r>
+        <w:t xml:space="preserve"> with the capacity for suitable expansion.</w:t>
+      </w:r>
+      <w:r>
+        <w:t xml:space="preserve"> The network must provide access for 2 technical staff members </w:t>
+      </w:r>
+      <w:r>
+        <w:t>manning the warehouse</w:t>
+      </w:r>
+      <w:r>
+        <w:t>.</w:t>
+      </w:r>
+      <w:r>
+        <w:t xml:space="preserve"> The diagram below illustrates the 3D printers with a management console connecting via wireless.  </w:t>
+      </w:r>
+    </w:p>
+    <w:p>
+      <w:pPr>
+        <w:rPr>
+          <w:b/>
+        </w:rPr>
+      </w:pPr>
+      <w:r>
+        <w:rPr>
+          <w:noProof/>
+        </w:rPr>
+        <w:pict>
+          <v:shapetype id="_x0000_t75" coordsize="21600,21600" o:spt="75" o:preferrelative="t" path="m@4@5l@4@11@9@11@9@5xe" filled="f" stroked="f">
+            <v:stroke joinstyle="miter"/>
+            <v:formulas>
+              <v:f eqn="if lineDrawn pixelLineWidth 0"/>
+              <v:f eqn="sum @0 1 0"/>
+              <v:f eqn="sum 0 0 @1"/>
+              <v:f eqn="prod @2 1 2"/>
+              <v:f eqn="prod @3 21600 pixelWidth"/>
+              <v:f eqn="prod @3 21600 pixelHeight"/>
+              <v:f eqn="sum @0 0 1"/>
+              <v:f eqn="prod @6 1 2"/>
+              <v:f eqn="prod @7 21600 pixelWidth"/>
+              <v:f eqn="sum @8 21600 0"/>
+              <v:f eqn="prod @7 21600 pixelHeight"/>
+              <v:f eqn="sum @10 21600 0"/>
+            </v:formulas>
+            <v:path o:extrusionok="f" gradientshapeok="t" o:connecttype="rect"/>
+            <o:lock v:ext="edit" aspectratio="t"/>
+          </v:shapetype>
+          <v:shape id="_x0000_s1027" type="#_x0000_t75" style="position:absolute;margin-left:93.75pt;margin-top:6.8pt;width:248.95pt;height:164.25pt;z-index:251705344;mso-position-horizontal-relative:text;mso-position-vertical-relative:text;mso-width-relative:page;mso-height-relative:page">
+            <v:imagedata r:id="rId7" o:title="Capture"/>
+            <w10:wrap type="square"/>
+          </v:shape>
+        </w:pict>
+      </w:r>
+    </w:p>
+    <w:p>
+      <w:pPr>
+        <w:rPr>
+          <w:b/>
+        </w:rPr>
+      </w:pPr>
+    </w:p>
+    <w:p>
+      <w:pPr>
+        <w:rPr>
+          <w:b/>
+        </w:rPr>
+      </w:pPr>
+    </w:p>
+    <w:p>
+      <w:pPr>
+        <w:rPr>
+          <w:b/>
+        </w:rPr>
+      </w:pPr>
+    </w:p>
+    <w:p>
+      <w:pPr>
+        <w:rPr>
+          <w:b/>
+        </w:rPr>
+      </w:pPr>
+      <w:bookmarkStart w:id="0" w:name="_GoBack"/>
+      <w:bookmarkEnd w:id="0"/>
+    </w:p>
+    <w:p>
+      <w:pPr>
+        <w:rPr>
+          <w:b/>
+        </w:rPr>
+      </w:pPr>
+    </w:p>
+    <w:p>
+      <w:pPr>
+        <w:rPr>
+          <w:b/>
+        </w:rPr>
+      </w:pPr>
+    </w:p>
+    <w:p>
+      <w:pPr>
+        <w:rPr>
+          <w:b/>
+        </w:rPr>
+      </w:pPr>
+    </w:p>
+    <w:p>
+      <w:pPr>
+        <w:rPr>
+          <w:b/>
+        </w:rPr>
+      </w:pPr>
+    </w:p>
+    <w:p>
+      <w:pPr>
+        <w:pStyle w:val="Heading1"/>
+      </w:pPr>
+      <w:r>
+        <w:t>Considerations</w:t>
+      </w:r>
+      <w:r>
+        <w:t xml:space="preserve"> and Assumptions</w:t>
+      </w:r>
+    </w:p>
+    <w:p>
+      <w:pPr>
+        <w:spacing w:after="0"/>
+      </w:pPr>
+    </w:p>
+    <w:p>
+      <w:pPr>
+        <w:spacing w:after="0"/>
+      </w:pPr>
+      <w:r>
+        <w:t>The majority of 3D printers and technologies connect via USB or Wi-Fi.</w:t>
+      </w:r>
+      <w:r>
+        <w:t xml:space="preserve"> </w:t>
+      </w:r>
+    </w:p>
+    <w:p>
+      <w:pPr>
+        <w:spacing w:after="0"/>
+      </w:pPr>
+      <w:r>
+        <w:t>Printers on the network will occupy more network resources whilst transferring data from the network to the printer. The a</w:t>
+      </w:r>
+      <w:r>
+        <w:t xml:space="preserve">verage </w:t>
+      </w:r>
+      <w:r>
+        <w:t xml:space="preserve">3D </w:t>
+      </w:r>
+      <w:r>
+        <w:t xml:space="preserve">print time for a model is </w:t>
+      </w:r>
+      <w:r>
+        <w:t xml:space="preserve">roughly </w:t>
+      </w:r>
+      <w:r>
+        <w:t>between 3 and 4 hours</w:t>
+      </w:r>
+      <w:r>
+        <w:t xml:space="preserve"> based on </w:t>
+      </w:r>
+      <w:r>
+        <w:t>typical large model sizes of 200x200x150mm.</w:t>
+      </w:r>
+      <w:r>
+        <w:t xml:space="preserve"> </w:t>
+      </w:r>
+      <w:r>
+        <w:t xml:space="preserve">The </w:t>
+      </w:r>
+      <w:r>
+        <w:t xml:space="preserve">connection </w:t>
+      </w:r>
+      <w:r>
+        <w:t>between the network and printer</w:t>
+      </w:r>
+      <w:r>
+        <w:t xml:space="preserve"> on</w:t>
+      </w:r>
+      <w:r>
+        <w:t xml:space="preserve">ly need </w:t>
+      </w:r>
+      <w:r>
+        <w:t xml:space="preserve">be maintained </w:t>
+      </w:r>
+      <w:r>
+        <w:t>whilst transmitting data</w:t>
+      </w:r>
+      <w:r>
+        <w:t>.</w:t>
+      </w:r>
+      <w:r>
+        <w:t xml:space="preserve"> </w:t>
+      </w:r>
+      <w:r>
+        <w:t xml:space="preserve">Business will use commercial size printers supporting models print sizes between </w:t>
+      </w:r>
+      <w:r>
+        <w:t>200x200x150mm</w:t>
+      </w:r>
+      <w:r>
+        <w:t xml:space="preserve"> (large) and 50x50x20mm</w:t>
+      </w:r>
+    </w:p>
+    <w:p>
+      <w:r>
+        <w:t>3D model data sizes are determined by size and detail.</w:t>
       </w:r>
     </w:p>
     <w:p/>
     <w:p>
       <w:pPr>
+        <w:pStyle w:val="Heading1"/>
+      </w:pPr>
+      <w:r>
+        <w:t>Potential Solutions</w:t>
+      </w:r>
+    </w:p>
+    <w:p>
+      <w:pPr>
+        <w:spacing w:after="0"/>
+      </w:pPr>
+    </w:p>
+    <w:p>
+      <w:pPr>
         <w:rPr>
           <w:b/>
         </w:rPr>
@@ -38,33 +292,7 @@
         <w:rPr>
           <w:b/>
         </w:rPr>
-        <w:t>What is connection point (7)?</w:t>
-      </w:r>
-    </w:p>
-    <w:p>
-      <w:r>
-        <w:t>Connection point 7 handles the connection of all 3D printers to a network.</w:t>
-      </w:r>
-      <w:r>
-        <w:t xml:space="preserve"> The</w:t>
-      </w:r>
-      <w:r>
-        <w:t xml:space="preserve"> </w:t>
-      </w:r>
-      <w:r>
-        <w:t xml:space="preserve">printer </w:t>
-      </w:r>
-      <w:r>
-        <w:t xml:space="preserve">network </w:t>
-      </w:r>
-      <w:r>
-        <w:t xml:space="preserve">is then linked to </w:t>
-      </w:r>
-      <w:r>
-        <w:t>connection point 5 which will join to business network</w:t>
-      </w:r>
-      <w:r>
-        <w:t>.</w:t>
+        <w:t>Wired Solutions</w:t>
       </w:r>
     </w:p>
     <w:p>
@@ -77,25 +305,7 @@
         <w:rPr>
           <w:b/>
         </w:rPr>
-        <w:t>Hardware</w:t>
-      </w:r>
-      <w:r>
-        <w:rPr>
-          <w:b/>
-        </w:rPr>
-        <w:t xml:space="preserve"> S</w:t>
-      </w:r>
-      <w:r>
-        <w:rPr>
-          <w:b/>
-        </w:rPr>
-        <w:t>olution</w:t>
-      </w:r>
-      <w:r>
-        <w:rPr>
-          <w:b/>
-        </w:rPr>
-        <w:t>s</w:t>
+        <w:t>Wireless Solutions</w:t>
       </w:r>
     </w:p>
     <w:p>
@@ -158,26 +368,15 @@
         </w:numPr>
       </w:pPr>
       <w:r>
+        <w:lastRenderedPageBreak/>
         <w:t xml:space="preserve">USB multiport switch - </w:t>
       </w:r>
-      <w:hyperlink r:id="rId7" w:history="1">
+      <w:hyperlink r:id="rId8" w:history="1">
         <w:r>
           <w:rPr>
             <w:rStyle w:val="Hyperlink"/>
           </w:rPr>
-          <w:t>http://www.staples.c</w:t>
-        </w:r>
-        <w:r>
-          <w:rPr>
-            <w:rStyle w:val="Hyperlink"/>
-          </w:rPr>
-          <w:t>o</w:t>
-        </w:r>
-        <w:r>
-          <w:rPr>
-            <w:rStyle w:val="Hyperlink"/>
-          </w:rPr>
-          <w:t>m/ConnectPRO-8-Port-KVM-Switch-With-USB-VGA/product_IM1TC5782</w:t>
+          <w:t>http://www.staples.com/ConnectPRO-8-Port-KVM-Switch-With-USB-VGA/product_IM1TC5782</w:t>
         </w:r>
       </w:hyperlink>
       <w:r>
@@ -219,24 +418,12 @@
           <w:numId w:val="1"/>
         </w:numPr>
       </w:pPr>
-      <w:hyperlink r:id="rId8" w:history="1">
+      <w:hyperlink r:id="rId9" w:history="1">
         <w:r>
           <w:rPr>
             <w:rStyle w:val="Hyperlink"/>
           </w:rPr>
-          <w:t>https://www</w:t>
-        </w:r>
-        <w:r>
-          <w:rPr>
-            <w:rStyle w:val="Hyperlink"/>
-          </w:rPr>
-          <w:t>.</w:t>
-        </w:r>
-        <w:r>
-          <w:rPr>
-            <w:rStyle w:val="Hyperlink"/>
-          </w:rPr>
-          <w:t>iogear.com/usb-switch.htm</w:t>
+          <w:t>https://www.iogear.com/usb-switch.htm</w:t>
         </w:r>
       </w:hyperlink>
       <w:r>
@@ -251,7 +438,7 @@
           <w:numId w:val="1"/>
         </w:numPr>
       </w:pPr>
-      <w:hyperlink r:id="rId9" w:history="1">
+      <w:hyperlink r:id="rId10" w:history="1">
         <w:r>
           <w:rPr>
             <w:rStyle w:val="Hyperlink"/>
@@ -337,8 +524,6 @@
       <w:r>
         <w:t>Automatic printer switch</w:t>
       </w:r>
-      <w:bookmarkStart w:id="0" w:name="_GoBack"/>
-      <w:bookmarkEnd w:id="0"/>
     </w:p>
     <w:p>
       <w:pPr>
@@ -384,7 +569,7 @@
       <w:r>
         <w:t xml:space="preserve">Ethernet over USB - </w:t>
       </w:r>
-      <w:hyperlink r:id="rId10" w:history="1">
+      <w:hyperlink r:id="rId11" w:history="1">
         <w:r>
           <w:rPr>
             <w:rStyle w:val="Hyperlink"/>
@@ -422,7 +607,7 @@
           <w:u w:val="none"/>
         </w:rPr>
       </w:pPr>
-      <w:hyperlink r:id="rId11" w:history="1">
+      <w:hyperlink r:id="rId12" w:history="1">
         <w:r>
           <w:rPr>
             <w:rStyle w:val="Hyperlink"/>
@@ -457,7 +642,7 @@
           <w:numId w:val="1"/>
         </w:numPr>
       </w:pPr>
-      <w:hyperlink r:id="rId12" w:history="1">
+      <w:hyperlink r:id="rId13" w:history="1">
         <w:r>
           <w:rPr>
             <w:rStyle w:val="Hyperlink"/>
@@ -559,7 +744,7 @@
       <w:r>
         <w:t xml:space="preserve"> </w:t>
       </w:r>
-      <w:hyperlink r:id="rId13" w:history="1">
+      <w:hyperlink r:id="rId14" w:history="1">
         <w:r>
           <w:rPr>
             <w:rStyle w:val="Hyperlink"/>
@@ -627,7 +812,6 @@
         <w:rPr>
           <w:b/>
         </w:rPr>
-        <w:lastRenderedPageBreak/>
         <w:t>Assumptions</w:t>
       </w:r>
     </w:p>
@@ -766,7 +950,11 @@
         <w:t>to powering</w:t>
       </w:r>
       <w:r>
-        <w:t xml:space="preserve"> by USB. If the hub is powered by USB then the amount of ports available downstream is a maximum of 4 where as if the hub had its own</w:t>
+        <w:t xml:space="preserve"> by USB. If the hub is powered by USB then the amount of ports available </w:t>
+      </w:r>
+      <w:r>
+        <w:lastRenderedPageBreak/>
+        <w:t>downstream is a maximum of 4 where as if the hub had its own</w:t>
       </w:r>
       <w:r>
         <w:t xml:space="preserve"> power source it is not limited</w:t>
@@ -835,7 +1023,7 @@
       <w:r>
         <w:t xml:space="preserve"> </w:t>
       </w:r>
-      <w:hyperlink r:id="rId14" w:history="1">
+      <w:hyperlink r:id="rId15" w:history="1">
         <w:r>
           <w:rPr>
             <w:rStyle w:val="Hyperlink"/>
@@ -861,7 +1049,7 @@
       <w:r>
         <w:t xml:space="preserve"> - </w:t>
       </w:r>
-      <w:hyperlink r:id="rId15" w:history="1">
+      <w:hyperlink r:id="rId16" w:history="1">
         <w:r>
           <w:rPr>
             <w:rStyle w:val="Hyperlink"/>
@@ -872,7 +1060,7 @@
       <w:r>
         <w:t xml:space="preserve"> and high speed USB cable - </w:t>
       </w:r>
-      <w:hyperlink r:id="rId16" w:history="1">
+      <w:hyperlink r:id="rId17" w:history="1">
         <w:r>
           <w:rPr>
             <w:rStyle w:val="Hyperlink"/>
@@ -2862,7 +3050,7 @@
       </w:r>
     </w:p>
     <w:sectPr>
-      <w:headerReference w:type="default" r:id="rId17"/>
+      <w:headerReference w:type="default" r:id="rId18"/>
       <w:pgSz w:w="11906" w:h="16838"/>
       <w:pgMar w:top="1440" w:right="1440" w:bottom="1440" w:left="1440" w:header="708" w:footer="708" w:gutter="0"/>
       <w:cols w:space="708"/>
@@ -3592,6 +3780,40 @@
       <w:u w:val="single"/>
     </w:rPr>
   </w:style>
+  <w:style w:type="paragraph" w:styleId="Title">
+    <w:name w:val="Title"/>
+    <w:basedOn w:val="Normal"/>
+    <w:next w:val="Normal"/>
+    <w:link w:val="TitleChar"/>
+    <w:uiPriority w:val="10"/>
+    <w:qFormat/>
+    <w:rsid w:val="0091306C"/>
+    <w:pPr>
+      <w:spacing w:after="0" w:line="240" w:lineRule="auto"/>
+      <w:contextualSpacing/>
+    </w:pPr>
+    <w:rPr>
+      <w:rFonts w:asciiTheme="majorHAnsi" w:eastAsiaTheme="majorEastAsia" w:hAnsiTheme="majorHAnsi" w:cstheme="majorBidi"/>
+      <w:spacing w:val="-10"/>
+      <w:kern w:val="28"/>
+      <w:sz w:val="56"/>
+      <w:szCs w:val="56"/>
+    </w:rPr>
+  </w:style>
+  <w:style w:type="character" w:customStyle="1" w:styleId="TitleChar">
+    <w:name w:val="Title Char"/>
+    <w:basedOn w:val="DefaultParagraphFont"/>
+    <w:link w:val="Title"/>
+    <w:uiPriority w:val="10"/>
+    <w:rsid w:val="0091306C"/>
+    <w:rPr>
+      <w:rFonts w:asciiTheme="majorHAnsi" w:eastAsiaTheme="majorEastAsia" w:hAnsiTheme="majorHAnsi" w:cstheme="majorBidi"/>
+      <w:spacing w:val="-10"/>
+      <w:kern w:val="28"/>
+      <w:sz w:val="56"/>
+      <w:szCs w:val="56"/>
+    </w:rPr>
+  </w:style>
 </w:styles>
 </file>
 

</xml_diff>